<commit_message>
changed personal logo, added favicon, added videostream job position, updated text, compressed pictures for faster loading
</commit_message>
<xml_diff>
--- a/files/Peet, Michael Resume.docx
+++ b/files/Peet, Michael Resume.docx
@@ -1860,31 +1860,7 @@
           <w:color w:val="000000" w:themeColor="text1"/>
           <w:lang w:val="en-CA"/>
         </w:rPr>
-        <w:t>UW Canadian Computing Competition:  FHCI Top Score, Top 25%</w:t>
-      </w:r>
-      <w:r>
-        <w:rPr>
-          <w:rFonts w:ascii="Avenir Book" w:hAnsi="Avenir Book"/>
-          <w:color w:val="000000" w:themeColor="text1"/>
-          <w:lang w:val="en-CA"/>
-        </w:rPr>
-        <w:t xml:space="preserve"> (</w:t>
-      </w:r>
-      <w:r>
-        <w:rPr>
-          <w:rFonts w:ascii="Avenir Book" w:hAnsi="Avenir Book"/>
-          <w:color w:val="000000" w:themeColor="text1"/>
-          <w:lang w:val="en-CA"/>
-        </w:rPr>
-        <w:t>2015</w:t>
-      </w:r>
-      <w:r>
-        <w:rPr>
-          <w:rFonts w:ascii="Avenir Book" w:hAnsi="Avenir Book"/>
-          <w:color w:val="000000" w:themeColor="text1"/>
-          <w:lang w:val="en-CA"/>
-        </w:rPr>
-        <w:t>)</w:t>
+        <w:t>Governor General’s Academic Medal: Highest Academic Average (2015)</w:t>
       </w:r>
     </w:p>
     <w:p>
@@ -1906,31 +1882,7 @@
           <w:color w:val="000000" w:themeColor="text1"/>
           <w:lang w:val="en-CA"/>
         </w:rPr>
-        <w:t>Swimming - Competed at CWOSSAA</w:t>
-      </w:r>
-      <w:r>
-        <w:rPr>
-          <w:rFonts w:ascii="Avenir Book" w:hAnsi="Avenir Book"/>
-          <w:color w:val="000000" w:themeColor="text1"/>
-          <w:lang w:val="en-CA"/>
-        </w:rPr>
-        <w:t xml:space="preserve"> (</w:t>
-      </w:r>
-      <w:r>
-        <w:rPr>
-          <w:rFonts w:ascii="Avenir Book" w:hAnsi="Avenir Book"/>
-          <w:color w:val="000000" w:themeColor="text1"/>
-          <w:lang w:val="en-CA"/>
-        </w:rPr>
-        <w:t>2015</w:t>
-      </w:r>
-      <w:r>
-        <w:rPr>
-          <w:rFonts w:ascii="Avenir Book" w:hAnsi="Avenir Book"/>
-          <w:color w:val="000000" w:themeColor="text1"/>
-          <w:lang w:val="en-CA"/>
-        </w:rPr>
-        <w:t>)</w:t>
+        <w:t>University of Waterloo President’s Entrance Scholarship (2015)</w:t>
       </w:r>
     </w:p>
     <w:p>
@@ -1952,31 +1904,25 @@
           <w:color w:val="000000" w:themeColor="text1"/>
           <w:lang w:val="en-CA"/>
         </w:rPr>
-        <w:t>Karate: Achieved 1st Degree Black Belt</w:t>
-      </w:r>
-      <w:r>
-        <w:rPr>
-          <w:rFonts w:ascii="Avenir Book" w:hAnsi="Avenir Book"/>
-          <w:color w:val="000000" w:themeColor="text1"/>
-          <w:lang w:val="en-CA"/>
-        </w:rPr>
-        <w:t xml:space="preserve"> (</w:t>
-      </w:r>
-      <w:r>
-        <w:rPr>
-          <w:rFonts w:ascii="Avenir Book" w:hAnsi="Avenir Book"/>
-          <w:color w:val="000000" w:themeColor="text1"/>
-          <w:lang w:val="en-CA"/>
-        </w:rPr>
-        <w:t>2014</w:t>
-      </w:r>
-      <w:r>
-        <w:rPr>
-          <w:rFonts w:ascii="Avenir Book" w:hAnsi="Avenir Book"/>
-          <w:color w:val="000000" w:themeColor="text1"/>
-          <w:lang w:val="en-CA"/>
-        </w:rPr>
-        <w:t>)</w:t>
+        <w:t xml:space="preserve">Melissa </w:t>
+      </w:r>
+      <w:proofErr w:type="spellStart"/>
+      <w:r>
+        <w:rPr>
+          <w:rFonts w:ascii="Avenir Book" w:hAnsi="Avenir Book"/>
+          <w:color w:val="000000" w:themeColor="text1"/>
+          <w:lang w:val="en-CA"/>
+        </w:rPr>
+        <w:t>Maharaj</w:t>
+      </w:r>
+      <w:proofErr w:type="spellEnd"/>
+      <w:r>
+        <w:rPr>
+          <w:rFonts w:ascii="Avenir Book" w:hAnsi="Avenir Book"/>
+          <w:color w:val="000000" w:themeColor="text1"/>
+          <w:lang w:val="en-CA"/>
+        </w:rPr>
+        <w:t xml:space="preserve"> Memorial Bursary: Outstanding performance in Technology and Music (2015)</w:t>
       </w:r>
     </w:p>
     <w:p>
@@ -1998,31 +1944,39 @@
           <w:color w:val="000000" w:themeColor="text1"/>
           <w:lang w:val="en-CA"/>
         </w:rPr>
-        <w:t>UW Fermat Math Contest:  FHCI Top Score</w:t>
-      </w:r>
-      <w:r>
-        <w:rPr>
-          <w:rFonts w:ascii="Avenir Book" w:hAnsi="Avenir Book"/>
-          <w:color w:val="000000" w:themeColor="text1"/>
-          <w:lang w:val="en-CA"/>
-        </w:rPr>
-        <w:t xml:space="preserve"> (</w:t>
-      </w:r>
-      <w:r>
-        <w:rPr>
-          <w:rFonts w:ascii="Avenir Book" w:hAnsi="Avenir Book"/>
-          <w:color w:val="000000" w:themeColor="text1"/>
-          <w:lang w:val="en-CA"/>
-        </w:rPr>
-        <w:t>2014</w:t>
-      </w:r>
-      <w:r>
-        <w:rPr>
-          <w:rFonts w:ascii="Avenir Book" w:hAnsi="Avenir Book"/>
-          <w:color w:val="000000" w:themeColor="text1"/>
-          <w:lang w:val="en-CA"/>
-        </w:rPr>
-        <w:t>)</w:t>
+        <w:t xml:space="preserve">Computer </w:t>
+      </w:r>
+      <w:r>
+        <w:rPr>
+          <w:rFonts w:ascii="Avenir Book" w:hAnsi="Avenir Book"/>
+          <w:color w:val="000000" w:themeColor="text1"/>
+          <w:lang w:val="en-CA"/>
+        </w:rPr>
+        <w:t xml:space="preserve">Science and Computer </w:t>
+      </w:r>
+      <w:r>
+        <w:rPr>
+          <w:rFonts w:ascii="Avenir Book" w:hAnsi="Avenir Book"/>
+          <w:color w:val="000000" w:themeColor="text1"/>
+          <w:lang w:val="en-CA"/>
+        </w:rPr>
+        <w:t>Technology Proficiency Award</w:t>
+      </w:r>
+      <w:r>
+        <w:rPr>
+          <w:rFonts w:ascii="Avenir Book" w:hAnsi="Avenir Book"/>
+          <w:color w:val="000000" w:themeColor="text1"/>
+          <w:lang w:val="en-CA"/>
+        </w:rPr>
+        <w:t>s</w:t>
+      </w:r>
+      <w:r>
+        <w:rPr>
+          <w:rFonts w:ascii="Avenir Book" w:hAnsi="Avenir Book"/>
+          <w:color w:val="000000" w:themeColor="text1"/>
+          <w:lang w:val="en-CA"/>
+        </w:rPr>
+        <w:t xml:space="preserve"> (2015)</w:t>
       </w:r>
     </w:p>
     <w:p>
@@ -2044,25 +1998,7 @@
           <w:color w:val="000000" w:themeColor="text1"/>
           <w:lang w:val="en-CA"/>
         </w:rPr>
-        <w:t xml:space="preserve">UW </w:t>
-      </w:r>
-      <w:proofErr w:type="spellStart"/>
-      <w:r>
-        <w:rPr>
-          <w:rFonts w:ascii="Avenir Book" w:hAnsi="Avenir Book"/>
-          <w:color w:val="000000" w:themeColor="text1"/>
-          <w:lang w:val="en-CA"/>
-        </w:rPr>
-        <w:t>Hypatia</w:t>
-      </w:r>
-      <w:proofErr w:type="spellEnd"/>
-      <w:r>
-        <w:rPr>
-          <w:rFonts w:ascii="Avenir Book" w:hAnsi="Avenir Book"/>
-          <w:color w:val="000000" w:themeColor="text1"/>
-          <w:lang w:val="en-CA"/>
-        </w:rPr>
-        <w:t xml:space="preserve"> Math Contest: Top 25%</w:t>
+        <w:t>UW Canadian Computing Competition:  FHCI Top Score, Top 25%</w:t>
       </w:r>
       <w:r>
         <w:rPr>
@@ -2078,7 +2014,7 @@
           <w:color w:val="000000" w:themeColor="text1"/>
           <w:lang w:val="en-CA"/>
         </w:rPr>
-        <w:t>2014</w:t>
+        <w:t>2015</w:t>
       </w:r>
       <w:r>
         <w:rPr>
@@ -2108,41 +2044,33 @@
           <w:color w:val="000000" w:themeColor="text1"/>
           <w:lang w:val="en-CA"/>
         </w:rPr>
-        <w:t xml:space="preserve">UW </w:t>
-      </w:r>
-      <w:proofErr w:type="spellStart"/>
-      <w:r>
-        <w:rPr>
-          <w:rFonts w:ascii="Avenir Book" w:hAnsi="Avenir Book"/>
-          <w:color w:val="000000" w:themeColor="text1"/>
-          <w:lang w:val="en-CA"/>
-        </w:rPr>
-        <w:t>Avagadro</w:t>
-      </w:r>
-      <w:proofErr w:type="spellEnd"/>
-      <w:r>
-        <w:rPr>
-          <w:rFonts w:ascii="Avenir Book" w:hAnsi="Avenir Book"/>
-          <w:color w:val="000000" w:themeColor="text1"/>
-          <w:lang w:val="en-CA"/>
-        </w:rPr>
-        <w:t xml:space="preserve"> Chemistry Contest:  FHCI Top Score </w:t>
-      </w:r>
-      <w:r>
-        <w:rPr>
-          <w:rFonts w:ascii="Avenir Book" w:hAnsi="Avenir Book"/>
-          <w:color w:val="000000" w:themeColor="text1"/>
-          <w:lang w:val="en-CA"/>
-        </w:rPr>
-        <w:t>(</w:t>
-      </w:r>
-      <w:r>
-        <w:rPr>
-          <w:rFonts w:ascii="Avenir Book" w:hAnsi="Avenir Book"/>
-          <w:color w:val="000000" w:themeColor="text1"/>
-          <w:lang w:val="en-CA"/>
-        </w:rPr>
-        <w:t>2014</w:t>
+        <w:t>Swimming - Competed at C</w:t>
+      </w:r>
+      <w:bookmarkStart w:id="0" w:name="_GoBack"/>
+      <w:bookmarkEnd w:id="0"/>
+      <w:r>
+        <w:rPr>
+          <w:rFonts w:ascii="Avenir Book" w:hAnsi="Avenir Book"/>
+          <w:color w:val="000000" w:themeColor="text1"/>
+          <w:lang w:val="en-CA"/>
+        </w:rPr>
+        <w:t>WOSSAA</w:t>
+      </w:r>
+      <w:r>
+        <w:rPr>
+          <w:rFonts w:ascii="Avenir Book" w:hAnsi="Avenir Book"/>
+          <w:color w:val="000000" w:themeColor="text1"/>
+          <w:lang w:val="en-CA"/>
+        </w:rPr>
+        <w:t xml:space="preserve"> (</w:t>
+      </w:r>
+      <w:r>
+        <w:rPr>
+          <w:rFonts w:ascii="Avenir Book" w:hAnsi="Avenir Book"/>
+          <w:color w:val="000000" w:themeColor="text1"/>
+          <w:lang w:val="en-CA"/>
+        </w:rPr>
+        <w:t>2015</w:t>
       </w:r>
       <w:r>
         <w:rPr>
@@ -2172,16 +2100,7 @@
           <w:color w:val="000000" w:themeColor="text1"/>
           <w:lang w:val="en-CA"/>
         </w:rPr>
-        <w:t>Swimming – Competed at WCSSAA, 100m Back Stroke:  placed  3</w:t>
-      </w:r>
-      <w:r>
-        <w:rPr>
-          <w:rFonts w:ascii="Avenir Book" w:hAnsi="Avenir Book"/>
-          <w:color w:val="000000" w:themeColor="text1"/>
-          <w:vertAlign w:val="superscript"/>
-          <w:lang w:val="en-CA"/>
-        </w:rPr>
-        <w:t>rd</w:t>
+        <w:t>Karate: Achieved 1st Degree Black Belt</w:t>
       </w:r>
       <w:r>
         <w:rPr>
@@ -2227,7 +2146,7 @@
           <w:color w:val="000000" w:themeColor="text1"/>
           <w:lang w:val="en-CA"/>
         </w:rPr>
-        <w:t>UW Canadian Intermediate Math Contest:   Top 25%</w:t>
+        <w:t>UW Fermat Math Contest:  FHCI Top Score</w:t>
       </w:r>
       <w:r>
         <w:rPr>
@@ -2243,7 +2162,7 @@
           <w:color w:val="000000" w:themeColor="text1"/>
           <w:lang w:val="en-CA"/>
         </w:rPr>
-        <w:t>2012</w:t>
+        <w:t>2014</w:t>
       </w:r>
       <w:r>
         <w:rPr>
@@ -2252,38 +2171,6 @@
           <w:lang w:val="en-CA"/>
         </w:rPr>
         <w:t>)</w:t>
-      </w:r>
-    </w:p>
-    <w:p>
-      <w:pPr>
-        <w:rPr>
-          <w:rFonts w:ascii="Avenir Book" w:hAnsi="Avenir Book"/>
-          <w:color w:val="000000" w:themeColor="text1"/>
-          <w:sz w:val="2"/>
-          <w:szCs w:val="2"/>
-        </w:rPr>
-      </w:pPr>
-    </w:p>
-    <w:p>
-      <w:pPr>
-        <w:pBdr>
-          <w:bottom w:val="single" w:sz="4" w:space="1" w:color="auto"/>
-        </w:pBdr>
-        <w:rPr>
-          <w:rFonts w:ascii="Avenir Book" w:hAnsi="Avenir Book"/>
-          <w:color w:val="C00000"/>
-          <w:sz w:val="28"/>
-          <w:szCs w:val="28"/>
-        </w:rPr>
-      </w:pPr>
-      <w:r>
-        <w:rPr>
-          <w:rFonts w:ascii="Avenir Book" w:hAnsi="Avenir Book"/>
-          <w:color w:val="C00000"/>
-          <w:sz w:val="28"/>
-          <w:szCs w:val="28"/>
-        </w:rPr>
-        <w:t>ACTIVITIES</w:t>
       </w:r>
     </w:p>
     <w:p>
@@ -2299,6 +2186,14 @@
           <w:lang w:val="en-CA"/>
         </w:rPr>
       </w:pPr>
+      <w:r>
+        <w:rPr>
+          <w:rFonts w:ascii="Avenir Book" w:hAnsi="Avenir Book"/>
+          <w:color w:val="000000" w:themeColor="text1"/>
+          <w:lang w:val="en-CA"/>
+        </w:rPr>
+        <w:t xml:space="preserve">UW </w:t>
+      </w:r>
       <w:proofErr w:type="spellStart"/>
       <w:r>
         <w:rPr>
@@ -2306,7 +2201,7 @@
           <w:color w:val="000000" w:themeColor="text1"/>
           <w:lang w:val="en-CA"/>
         </w:rPr>
-        <w:t>Tsuruoka</w:t>
+        <w:t>Hypatia</w:t>
       </w:r>
       <w:proofErr w:type="spellEnd"/>
       <w:r>
@@ -2315,7 +2210,31 @@
           <w:color w:val="000000" w:themeColor="text1"/>
           <w:lang w:val="en-CA"/>
         </w:rPr>
-        <w:t xml:space="preserve"> Karate, Black Belt (2002-Present)</w:t>
+        <w:t xml:space="preserve"> Math Contest: Top 25%</w:t>
+      </w:r>
+      <w:r>
+        <w:rPr>
+          <w:rFonts w:ascii="Avenir Book" w:hAnsi="Avenir Book"/>
+          <w:color w:val="000000" w:themeColor="text1"/>
+          <w:lang w:val="en-CA"/>
+        </w:rPr>
+        <w:t xml:space="preserve"> (</w:t>
+      </w:r>
+      <w:r>
+        <w:rPr>
+          <w:rFonts w:ascii="Avenir Book" w:hAnsi="Avenir Book"/>
+          <w:color w:val="000000" w:themeColor="text1"/>
+          <w:lang w:val="en-CA"/>
+        </w:rPr>
+        <w:t>2014</w:t>
+      </w:r>
+      <w:r>
+        <w:rPr>
+          <w:rFonts w:ascii="Avenir Book" w:hAnsi="Avenir Book"/>
+          <w:color w:val="000000" w:themeColor="text1"/>
+          <w:lang w:val="en-CA"/>
+        </w:rPr>
+        <w:t>)</w:t>
       </w:r>
     </w:p>
     <w:p>
@@ -2337,7 +2256,49 @@
           <w:color w:val="000000" w:themeColor="text1"/>
           <w:lang w:val="en-CA"/>
         </w:rPr>
-        <w:t>FHCI Swim Team (2010-2015)</w:t>
+        <w:t xml:space="preserve">UW </w:t>
+      </w:r>
+      <w:proofErr w:type="spellStart"/>
+      <w:r>
+        <w:rPr>
+          <w:rFonts w:ascii="Avenir Book" w:hAnsi="Avenir Book"/>
+          <w:color w:val="000000" w:themeColor="text1"/>
+          <w:lang w:val="en-CA"/>
+        </w:rPr>
+        <w:t>Avagadro</w:t>
+      </w:r>
+      <w:proofErr w:type="spellEnd"/>
+      <w:r>
+        <w:rPr>
+          <w:rFonts w:ascii="Avenir Book" w:hAnsi="Avenir Book"/>
+          <w:color w:val="000000" w:themeColor="text1"/>
+          <w:lang w:val="en-CA"/>
+        </w:rPr>
+        <w:t xml:space="preserve"> Chemistry Contest:  FHCI Top Score </w:t>
+      </w:r>
+      <w:r>
+        <w:rPr>
+          <w:rFonts w:ascii="Avenir Book" w:hAnsi="Avenir Book"/>
+          <w:color w:val="000000" w:themeColor="text1"/>
+          <w:lang w:val="en-CA"/>
+        </w:rPr>
+        <w:t>(</w:t>
+      </w:r>
+      <w:r>
+        <w:rPr>
+          <w:rFonts w:ascii="Avenir Book" w:hAnsi="Avenir Book"/>
+          <w:color w:val="000000" w:themeColor="text1"/>
+          <w:lang w:val="en-CA"/>
+        </w:rPr>
+        <w:t>2014</w:t>
+      </w:r>
+      <w:r>
+        <w:rPr>
+          <w:rFonts w:ascii="Avenir Book" w:hAnsi="Avenir Book"/>
+          <w:color w:val="000000" w:themeColor="text1"/>
+          <w:lang w:val="en-CA"/>
+        </w:rPr>
+        <w:t>)</w:t>
       </w:r>
     </w:p>
     <w:p>
@@ -2359,7 +2320,40 @@
           <w:color w:val="000000" w:themeColor="text1"/>
           <w:lang w:val="en-CA"/>
         </w:rPr>
-        <w:t>FHCI Cross Country Team (2011-2015)</w:t>
+        <w:t>Swimming – Competed at WCSSAA, 100m Back Stroke:  placed  3</w:t>
+      </w:r>
+      <w:r>
+        <w:rPr>
+          <w:rFonts w:ascii="Avenir Book" w:hAnsi="Avenir Book"/>
+          <w:color w:val="000000" w:themeColor="text1"/>
+          <w:vertAlign w:val="superscript"/>
+          <w:lang w:val="en-CA"/>
+        </w:rPr>
+        <w:t>rd</w:t>
+      </w:r>
+      <w:r>
+        <w:rPr>
+          <w:rFonts w:ascii="Avenir Book" w:hAnsi="Avenir Book"/>
+          <w:color w:val="000000" w:themeColor="text1"/>
+          <w:lang w:val="en-CA"/>
+        </w:rPr>
+        <w:t xml:space="preserve"> (</w:t>
+      </w:r>
+      <w:r>
+        <w:rPr>
+          <w:rFonts w:ascii="Avenir Book" w:hAnsi="Avenir Book"/>
+          <w:color w:val="000000" w:themeColor="text1"/>
+          <w:lang w:val="en-CA"/>
+        </w:rPr>
+        <w:t>2014</w:t>
+      </w:r>
+      <w:r>
+        <w:rPr>
+          <w:rFonts w:ascii="Avenir Book" w:hAnsi="Avenir Book"/>
+          <w:color w:val="000000" w:themeColor="text1"/>
+          <w:lang w:val="en-CA"/>
+        </w:rPr>
+        <w:t>)</w:t>
       </w:r>
     </w:p>
     <w:p>
@@ -2381,7 +2375,63 @@
           <w:color w:val="000000" w:themeColor="text1"/>
           <w:lang w:val="en-CA"/>
         </w:rPr>
-        <w:t>University of Waterloo Math Contests (2010-2015)</w:t>
+        <w:t>UW Canadian Intermediate Math Contest:   Top 25%</w:t>
+      </w:r>
+      <w:r>
+        <w:rPr>
+          <w:rFonts w:ascii="Avenir Book" w:hAnsi="Avenir Book"/>
+          <w:color w:val="000000" w:themeColor="text1"/>
+          <w:lang w:val="en-CA"/>
+        </w:rPr>
+        <w:t xml:space="preserve"> (</w:t>
+      </w:r>
+      <w:r>
+        <w:rPr>
+          <w:rFonts w:ascii="Avenir Book" w:hAnsi="Avenir Book"/>
+          <w:color w:val="000000" w:themeColor="text1"/>
+          <w:lang w:val="en-CA"/>
+        </w:rPr>
+        <w:t>2012</w:t>
+      </w:r>
+      <w:r>
+        <w:rPr>
+          <w:rFonts w:ascii="Avenir Book" w:hAnsi="Avenir Book"/>
+          <w:color w:val="000000" w:themeColor="text1"/>
+          <w:lang w:val="en-CA"/>
+        </w:rPr>
+        <w:t>)</w:t>
+      </w:r>
+    </w:p>
+    <w:p>
+      <w:pPr>
+        <w:rPr>
+          <w:rFonts w:ascii="Avenir Book" w:hAnsi="Avenir Book"/>
+          <w:color w:val="000000" w:themeColor="text1"/>
+          <w:sz w:val="2"/>
+          <w:szCs w:val="2"/>
+        </w:rPr>
+      </w:pPr>
+    </w:p>
+    <w:p>
+      <w:pPr>
+        <w:pBdr>
+          <w:bottom w:val="single" w:sz="4" w:space="1" w:color="auto"/>
+        </w:pBdr>
+        <w:rPr>
+          <w:rFonts w:ascii="Avenir Book" w:hAnsi="Avenir Book"/>
+          <w:color w:val="C00000"/>
+          <w:sz w:val="28"/>
+          <w:szCs w:val="28"/>
+        </w:rPr>
+      </w:pPr>
+      <w:r>
+        <w:rPr>
+          <w:rFonts w:ascii="Avenir Book" w:hAnsi="Avenir Book"/>
+          <w:color w:val="C00000"/>
+          <w:sz w:val="28"/>
+          <w:szCs w:val="28"/>
+        </w:rPr>
+        <w:t>ACTIVITIES</w:t>
       </w:r>
     </w:p>
     <w:p>
@@ -2397,13 +2447,23 @@
           <w:lang w:val="en-CA"/>
         </w:rPr>
       </w:pPr>
-      <w:r>
-        <w:rPr>
-          <w:rFonts w:ascii="Avenir Book" w:hAnsi="Avenir Book"/>
-          <w:color w:val="000000" w:themeColor="text1"/>
-          <w:lang w:val="en-CA"/>
-        </w:rPr>
-        <w:t>University of Waterloo Computing Contests (2012-2015)</w:t>
+      <w:proofErr w:type="spellStart"/>
+      <w:r>
+        <w:rPr>
+          <w:rFonts w:ascii="Avenir Book" w:hAnsi="Avenir Book"/>
+          <w:color w:val="000000" w:themeColor="text1"/>
+          <w:lang w:val="en-CA"/>
+        </w:rPr>
+        <w:t>Tsuruoka</w:t>
+      </w:r>
+      <w:proofErr w:type="spellEnd"/>
+      <w:r>
+        <w:rPr>
+          <w:rFonts w:ascii="Avenir Book" w:hAnsi="Avenir Book"/>
+          <w:color w:val="000000" w:themeColor="text1"/>
+          <w:lang w:val="en-CA"/>
+        </w:rPr>
+        <w:t xml:space="preserve"> Karate, Black Belt (2002-Present)</w:t>
       </w:r>
     </w:p>
     <w:p>
@@ -2425,7 +2485,7 @@
           <w:color w:val="000000" w:themeColor="text1"/>
           <w:lang w:val="en-CA"/>
         </w:rPr>
-        <w:t>Robotics Club (2012-2015)</w:t>
+        <w:t>FHCI Swim Team (2010-2015)</w:t>
       </w:r>
     </w:p>
     <w:p>
@@ -2447,6 +2507,94 @@
           <w:color w:val="000000" w:themeColor="text1"/>
           <w:lang w:val="en-CA"/>
         </w:rPr>
+        <w:t>FHCI Cross Country Team (2011-2015)</w:t>
+      </w:r>
+    </w:p>
+    <w:p>
+      <w:pPr>
+        <w:numPr>
+          <w:ilvl w:val="0"/>
+          <w:numId w:val="4"/>
+        </w:numPr>
+        <w:spacing w:after="0" w:line="240" w:lineRule="auto"/>
+        <w:rPr>
+          <w:rFonts w:ascii="Avenir Book" w:hAnsi="Avenir Book"/>
+          <w:color w:val="000000" w:themeColor="text1"/>
+          <w:lang w:val="en-CA"/>
+        </w:rPr>
+      </w:pPr>
+      <w:r>
+        <w:rPr>
+          <w:rFonts w:ascii="Avenir Book" w:hAnsi="Avenir Book"/>
+          <w:color w:val="000000" w:themeColor="text1"/>
+          <w:lang w:val="en-CA"/>
+        </w:rPr>
+        <w:t>University of Waterloo Math Contests (2010-2015)</w:t>
+      </w:r>
+    </w:p>
+    <w:p>
+      <w:pPr>
+        <w:numPr>
+          <w:ilvl w:val="0"/>
+          <w:numId w:val="4"/>
+        </w:numPr>
+        <w:spacing w:after="0" w:line="240" w:lineRule="auto"/>
+        <w:rPr>
+          <w:rFonts w:ascii="Avenir Book" w:hAnsi="Avenir Book"/>
+          <w:color w:val="000000" w:themeColor="text1"/>
+          <w:lang w:val="en-CA"/>
+        </w:rPr>
+      </w:pPr>
+      <w:r>
+        <w:rPr>
+          <w:rFonts w:ascii="Avenir Book" w:hAnsi="Avenir Book"/>
+          <w:color w:val="000000" w:themeColor="text1"/>
+          <w:lang w:val="en-CA"/>
+        </w:rPr>
+        <w:t>University of Waterloo Computing Contests (2012-2015)</w:t>
+      </w:r>
+    </w:p>
+    <w:p>
+      <w:pPr>
+        <w:numPr>
+          <w:ilvl w:val="0"/>
+          <w:numId w:val="4"/>
+        </w:numPr>
+        <w:spacing w:after="0" w:line="240" w:lineRule="auto"/>
+        <w:rPr>
+          <w:rFonts w:ascii="Avenir Book" w:hAnsi="Avenir Book"/>
+          <w:color w:val="000000" w:themeColor="text1"/>
+          <w:lang w:val="en-CA"/>
+        </w:rPr>
+      </w:pPr>
+      <w:r>
+        <w:rPr>
+          <w:rFonts w:ascii="Avenir Book" w:hAnsi="Avenir Book"/>
+          <w:color w:val="000000" w:themeColor="text1"/>
+          <w:lang w:val="en-CA"/>
+        </w:rPr>
+        <w:t>Robotics Club (2012-2015)</w:t>
+      </w:r>
+    </w:p>
+    <w:p>
+      <w:pPr>
+        <w:numPr>
+          <w:ilvl w:val="0"/>
+          <w:numId w:val="4"/>
+        </w:numPr>
+        <w:spacing w:after="0" w:line="240" w:lineRule="auto"/>
+        <w:rPr>
+          <w:rFonts w:ascii="Avenir Book" w:hAnsi="Avenir Book"/>
+          <w:color w:val="000000" w:themeColor="text1"/>
+          <w:lang w:val="en-CA"/>
+        </w:rPr>
+      </w:pPr>
+      <w:r>
+        <w:rPr>
+          <w:rFonts w:ascii="Avenir Book" w:hAnsi="Avenir Book"/>
+          <w:color w:val="000000" w:themeColor="text1"/>
+          <w:lang w:val="en-CA"/>
+        </w:rPr>
         <w:t>Senior Concert Band (2010-2014)</w:t>
       </w:r>
     </w:p>
@@ -2507,8 +2655,6 @@
         </w:rPr>
         <w:t>s</w:t>
       </w:r>
-      <w:bookmarkStart w:id="0" w:name="_GoBack"/>
-      <w:bookmarkEnd w:id="0"/>
       <w:r>
         <w:rPr>
           <w:rFonts w:ascii="Avenir Book" w:hAnsi="Avenir Book"/>

</xml_diff>